<commit_message>
Update Aufgabe1_Bevölkerungsstruktur, -verteilung und -wandel in Europa.docx
</commit_message>
<xml_diff>
--- a/GGP - Geographie - Kratochwil/Aufgabe1_Bevölkerungsstruktur, -verteilung und -wandel in Europa.docx
+++ b/GGP - Geographie - Kratochwil/Aufgabe1_Bevölkerungsstruktur, -verteilung und -wandel in Europa.docx
@@ -105,7 +105,7 @@
     </w:p>
     <w:p>
       <w:pPr>
-        <w:pStyle w:val="ListParagraph"/>
+        <w:pStyle w:val="Listenabsatz"/>
         <w:numPr>
           <w:ilvl w:val="0"/>
           <w:numId w:val="2"/>
@@ -152,7 +152,7 @@
     </w:p>
     <w:p>
       <w:pPr>
-        <w:pStyle w:val="ListParagraph"/>
+        <w:pStyle w:val="Listenabsatz"/>
         <w:numPr>
           <w:ilvl w:val="0"/>
           <w:numId w:val="2"/>
@@ -207,7 +207,7 @@
     </w:p>
     <w:p>
       <w:pPr>
-        <w:pStyle w:val="ListParagraph"/>
+        <w:pStyle w:val="Listenabsatz"/>
         <w:numPr>
           <w:ilvl w:val="0"/>
           <w:numId w:val="2"/>
@@ -297,7 +297,25 @@
           <w:sz w:val="18"/>
           <w:szCs w:val="18"/>
         </w:rPr>
-        <w:t>extremen Notsituationen alles was sie haben um eine Flucht nach Europa für sich oder für ihre Familie sicherzustellen.</w:t>
+        <w:t xml:space="preserve">extremen Notsituationen alles was sie </w:t>
+      </w:r>
+      <w:proofErr w:type="gramStart"/>
+      <w:r>
+        <w:rPr>
+          <w:rFonts w:ascii="Times New Roman" w:hAnsi="Times New Roman" w:cs="Times New Roman"/>
+          <w:sz w:val="18"/>
+          <w:szCs w:val="18"/>
+        </w:rPr>
+        <w:t>haben</w:t>
+      </w:r>
+      <w:proofErr w:type="gramEnd"/>
+      <w:r>
+        <w:rPr>
+          <w:rFonts w:ascii="Times New Roman" w:hAnsi="Times New Roman" w:cs="Times New Roman"/>
+          <w:sz w:val="18"/>
+          <w:szCs w:val="18"/>
+        </w:rPr>
+        <w:t xml:space="preserve"> um eine Flucht nach Europa für sich oder für ihre Familie sicherzustellen.</w:t>
       </w:r>
       <w:r>
         <w:rPr>
@@ -310,7 +328,7 @@
     </w:p>
     <w:p>
       <w:pPr>
-        <w:pStyle w:val="ListParagraph"/>
+        <w:pStyle w:val="Listenabsatz"/>
         <w:numPr>
           <w:ilvl w:val="0"/>
           <w:numId w:val="2"/>
@@ -332,17 +350,17 @@
     </w:p>
     <w:p>
       <w:pPr>
-        <w:pStyle w:val="ListParagraph"/>
-        <w:rPr>
-          <w:rFonts w:ascii="Times New Roman" w:hAnsi="Times New Roman" w:cs="Times New Roman"/>
-          <w:sz w:val="18"/>
-          <w:szCs w:val="18"/>
-        </w:rPr>
-      </w:pPr>
-    </w:p>
-    <w:p>
-      <w:pPr>
-        <w:pStyle w:val="ListParagraph"/>
+        <w:pStyle w:val="Listenabsatz"/>
+        <w:rPr>
+          <w:rFonts w:ascii="Times New Roman" w:hAnsi="Times New Roman" w:cs="Times New Roman"/>
+          <w:sz w:val="18"/>
+          <w:szCs w:val="18"/>
+        </w:rPr>
+      </w:pPr>
+    </w:p>
+    <w:p>
+      <w:pPr>
+        <w:pStyle w:val="Listenabsatz"/>
         <w:rPr>
           <w:rFonts w:ascii="Times New Roman" w:hAnsi="Times New Roman" w:cs="Times New Roman"/>
           <w:sz w:val="18"/>
@@ -416,7 +434,7 @@
     </w:p>
     <w:p>
       <w:pPr>
-        <w:pStyle w:val="ListParagraph"/>
+        <w:pStyle w:val="Listenabsatz"/>
         <w:rPr>
           <w:rFonts w:ascii="Times New Roman" w:hAnsi="Times New Roman" w:cs="Times New Roman"/>
           <w:sz w:val="18"/>
@@ -439,7 +457,7 @@
           <w:noProof/>
         </w:rPr>
         <w:drawing>
-          <wp:anchor distT="0" distB="0" distL="114300" distR="114300" simplePos="0" relativeHeight="251669504" behindDoc="0" locked="0" layoutInCell="1" allowOverlap="1" wp14:anchorId="5DBF4B53" wp14:editId="3291EB33">
+          <wp:anchor distT="0" distB="0" distL="114300" distR="114300" simplePos="0" relativeHeight="251669504" behindDoc="0" locked="0" layoutInCell="1" allowOverlap="1" wp14:anchorId="5DBF4B53" wp14:editId="2F3C9F5B">
             <wp:simplePos x="0" y="0"/>
             <wp:positionH relativeFrom="column">
               <wp:posOffset>3371845</wp:posOffset>
@@ -523,7 +541,7 @@
           <w:noProof/>
         </w:rPr>
         <w:drawing>
-          <wp:anchor distT="0" distB="0" distL="114300" distR="114300" simplePos="0" relativeHeight="251666432" behindDoc="0" locked="0" layoutInCell="1" allowOverlap="1" wp14:anchorId="3ECE30A8" wp14:editId="0ABB2414">
+          <wp:anchor distT="0" distB="0" distL="114300" distR="114300" simplePos="0" relativeHeight="251666432" behindDoc="0" locked="0" layoutInCell="1" allowOverlap="1" wp14:anchorId="3ECE30A8" wp14:editId="3786433B">
             <wp:simplePos x="0" y="0"/>
             <wp:positionH relativeFrom="column">
               <wp:posOffset>-2883</wp:posOffset>
@@ -661,20 +679,49 @@
           <w:noProof/>
         </w:rPr>
       </w:pPr>
-      <w:r>
-        <w:rPr>
-          <w:noProof/>
-        </w:rPr>
+    </w:p>
+    <w:p>
+      <w:pPr>
+        <w:rPr>
+          <w:noProof/>
+        </w:rPr>
+      </w:pPr>
+    </w:p>
+    <w:p>
+      <w:pPr>
+        <w:rPr>
+          <w:noProof/>
+        </w:rPr>
+      </w:pPr>
+    </w:p>
+    <w:p>
+      <w:pPr>
+        <w:rPr>
+          <w:noProof/>
+        </w:rPr>
+      </w:pPr>
+    </w:p>
+    <w:p>
+      <w:pPr>
+        <w:rPr>
+          <w:noProof/>
+        </w:rPr>
+      </w:pPr>
+      <w:r>
+        <w:rPr>
+          <w:noProof/>
+        </w:rPr>
+        <w:lastRenderedPageBreak/>
         <w:drawing>
-          <wp:anchor distT="0" distB="0" distL="114300" distR="114300" simplePos="0" relativeHeight="251668480" behindDoc="0" locked="0" layoutInCell="1" allowOverlap="1" wp14:anchorId="510F844C" wp14:editId="718E08D8">
+          <wp:anchor distT="0" distB="0" distL="114300" distR="114300" simplePos="0" relativeHeight="251668480" behindDoc="0" locked="0" layoutInCell="1" allowOverlap="1" wp14:anchorId="510F844C" wp14:editId="6C4AF6F5">
             <wp:simplePos x="0" y="0"/>
             <wp:positionH relativeFrom="column">
-              <wp:posOffset>168155</wp:posOffset>
+              <wp:posOffset>15240</wp:posOffset>
             </wp:positionH>
             <wp:positionV relativeFrom="paragraph">
-              <wp:posOffset>66401</wp:posOffset>
+              <wp:posOffset>127000</wp:posOffset>
             </wp:positionV>
-            <wp:extent cx="4868029" cy="4239628"/>
+            <wp:extent cx="4867910" cy="4239260"/>
             <wp:effectExtent l="0" t="0" r="8890" b="8890"/>
             <wp:wrapNone/>
             <wp:docPr id="1" name="Grafik 1" descr="Ein Bild, das Karte enthält.&#10;&#10;Automatisch generierte Beschreibung"/>
@@ -703,7 +750,7 @@
                   <pic:spPr>
                     <a:xfrm>
                       <a:off x="0" y="0"/>
-                      <a:ext cx="4873047" cy="4243998"/>
+                      <a:ext cx="4867910" cy="4239260"/>
                     </a:xfrm>
                     <a:prstGeom prst="rect">
                       <a:avLst/>
@@ -726,93 +773,6 @@
       <w:pPr>
         <w:rPr>
           <w:noProof/>
-        </w:rPr>
-      </w:pPr>
-    </w:p>
-    <w:p>
-      <w:pPr>
-        <w:rPr>
-          <w:noProof/>
-        </w:rPr>
-      </w:pPr>
-    </w:p>
-    <w:p>
-      <w:pPr>
-        <w:rPr>
-          <w:noProof/>
-        </w:rPr>
-      </w:pPr>
-    </w:p>
-    <w:p>
-      <w:pPr>
-        <w:rPr>
-          <w:noProof/>
-        </w:rPr>
-      </w:pPr>
-    </w:p>
-    <w:p>
-      <w:pPr>
-        <w:rPr>
-          <w:noProof/>
-        </w:rPr>
-      </w:pPr>
-    </w:p>
-    <w:p>
-      <w:pPr>
-        <w:rPr>
-          <w:noProof/>
-        </w:rPr>
-      </w:pPr>
-    </w:p>
-    <w:p>
-      <w:pPr>
-        <w:rPr>
-          <w:noProof/>
-        </w:rPr>
-      </w:pPr>
-    </w:p>
-    <w:p>
-      <w:pPr>
-        <w:rPr>
-          <w:rFonts w:ascii="Times New Roman" w:hAnsi="Times New Roman" w:cs="Times New Roman"/>
-          <w:sz w:val="20"/>
-          <w:szCs w:val="20"/>
-        </w:rPr>
-      </w:pPr>
-    </w:p>
-    <w:p>
-      <w:pPr>
-        <w:rPr>
-          <w:rFonts w:ascii="Georgia" w:hAnsi="Georgia"/>
-        </w:rPr>
-      </w:pPr>
-      <w:r>
-        <w:rPr>
-          <w:rFonts w:ascii="Times New Roman" w:hAnsi="Times New Roman" w:cs="Times New Roman"/>
-          <w:noProof/>
-          <w:lang w:eastAsia="de-AT"/>
-        </w:rPr>
-        <w:t xml:space="preserve"> </w:t>
-      </w:r>
-    </w:p>
-    <w:p>
-      <w:pPr>
-        <w:rPr>
-          <w:rFonts w:ascii="Georgia" w:hAnsi="Georgia"/>
-        </w:rPr>
-      </w:pPr>
-    </w:p>
-    <w:p>
-      <w:pPr>
-        <w:rPr>
-          <w:rFonts w:ascii="Georgia" w:hAnsi="Georgia"/>
-        </w:rPr>
-      </w:pPr>
-    </w:p>
-    <w:p>
-      <w:pPr>
-        <w:rPr>
-          <w:rFonts w:ascii="Georgia" w:hAnsi="Georgia"/>
         </w:rPr>
       </w:pPr>
     </w:p>
@@ -1441,18 +1401,18 @@
     <w:lsdException w:name="Unresolved Mention" w:semiHidden="1" w:unhideWhenUsed="1"/>
     <w:lsdException w:name="Smart Link" w:semiHidden="1" w:unhideWhenUsed="1"/>
   </w:latentStyles>
-  <w:style w:type="paragraph" w:default="1" w:styleId="Normal">
+  <w:style w:type="paragraph" w:default="1" w:styleId="Standard">
     <w:name w:val="Normal"/>
     <w:qFormat/>
     <w:rsid w:val="00CF6DB1"/>
   </w:style>
-  <w:style w:type="character" w:default="1" w:styleId="DefaultParagraphFont">
+  <w:style w:type="character" w:default="1" w:styleId="Absatz-Standardschriftart">
     <w:name w:val="Default Paragraph Font"/>
     <w:uiPriority w:val="1"/>
     <w:semiHidden/>
     <w:unhideWhenUsed/>
   </w:style>
-  <w:style w:type="table" w:default="1" w:styleId="TableNormal">
+  <w:style w:type="table" w:default="1" w:styleId="NormaleTabelle">
     <w:name w:val="Normal Table"/>
     <w:uiPriority w:val="99"/>
     <w:semiHidden/>
@@ -1467,15 +1427,15 @@
       </w:tblCellMar>
     </w:tblPr>
   </w:style>
-  <w:style w:type="numbering" w:default="1" w:styleId="NoList">
+  <w:style w:type="numbering" w:default="1" w:styleId="KeineListe">
     <w:name w:val="No List"/>
     <w:uiPriority w:val="99"/>
     <w:semiHidden/>
     <w:unhideWhenUsed/>
   </w:style>
-  <w:style w:type="paragraph" w:styleId="ListParagraph">
+  <w:style w:type="paragraph" w:styleId="Listenabsatz">
     <w:name w:val="List Paragraph"/>
-    <w:basedOn w:val="Normal"/>
+    <w:basedOn w:val="Standard"/>
     <w:uiPriority w:val="34"/>
     <w:qFormat/>
     <w:rsid w:val="00EB3669"/>

</xml_diff>